<commit_message>
edit cyber kill chain report in week 3-4 folder.
</commit_message>
<xml_diff>
--- a/Week 3-4/CyberKillChain.docx
+++ b/Week 3-4/CyberKillChain.docx
@@ -43,23 +43,7 @@
           <w:sz w:val="28"/>
           <w:szCs w:val="28"/>
         </w:rPr>
-        <w:t xml:space="preserve">~Week </w:t>
-      </w:r>
-      <w:r>
-        <w:rPr>
-          <w:rFonts w:ascii="Times New Roman" w:hAnsi="Times New Roman" w:cs="Times New Roman"/>
-          <w:sz w:val="28"/>
-          <w:szCs w:val="28"/>
-        </w:rPr>
-        <w:t>3-4</w:t>
-      </w:r>
-      <w:r>
-        <w:rPr>
-          <w:rFonts w:ascii="Times New Roman" w:hAnsi="Times New Roman" w:cs="Times New Roman"/>
-          <w:sz w:val="28"/>
-          <w:szCs w:val="28"/>
-        </w:rPr>
-        <w:t>~</w:t>
+        <w:t>~Week 3-4~</w:t>
       </w:r>
     </w:p>
     <w:p>
@@ -739,15 +723,7 @@
           <w:b/>
           <w:bCs/>
         </w:rPr>
-        <w:t>Weaponization</w:t>
-      </w:r>
-      <w:r>
-        <w:rPr>
-          <w:rFonts w:ascii="Times New Roman" w:hAnsi="Times New Roman" w:cs="Times New Roman"/>
-          <w:b/>
-          <w:bCs/>
-        </w:rPr>
-        <w:t>:</w:t>
+        <w:t>Weaponization:</w:t>
       </w:r>
     </w:p>
     <w:p>
@@ -822,15 +798,7 @@
           <w:b/>
           <w:bCs/>
         </w:rPr>
-        <w:t>Delivery</w:t>
-      </w:r>
-      <w:r>
-        <w:rPr>
-          <w:rFonts w:ascii="Times New Roman" w:hAnsi="Times New Roman" w:cs="Times New Roman"/>
-          <w:b/>
-          <w:bCs/>
-        </w:rPr>
-        <w:t>:</w:t>
+        <w:t>Delivery:</w:t>
       </w:r>
     </w:p>
     <w:p>
@@ -905,15 +873,7 @@
           <w:b/>
           <w:bCs/>
         </w:rPr>
-        <w:t>Exploitation</w:t>
-      </w:r>
-      <w:r>
-        <w:rPr>
-          <w:rFonts w:ascii="Times New Roman" w:hAnsi="Times New Roman" w:cs="Times New Roman"/>
-          <w:b/>
-          <w:bCs/>
-        </w:rPr>
-        <w:t>:</w:t>
+        <w:t>Exploitation:</w:t>
       </w:r>
     </w:p>
     <w:p>
@@ -1432,1017 +1392,1002 @@
           <w:szCs w:val="28"/>
         </w:rPr>
         <w:lastRenderedPageBreak/>
-        <w:t xml:space="preserve">What tools would you </w:t>
-      </w:r>
-      <w:r>
+        <w:t>What tools would you utilize in each phase? Give reasons for your answer.</w:t>
+      </w:r>
+    </w:p>
+    <w:p>
+      <w:pPr>
+        <w:spacing w:line="360" w:lineRule="auto"/>
+        <w:rPr>
+          <w:rFonts w:ascii="Times New Roman" w:hAnsi="Times New Roman" w:cs="Times New Roman"/>
+          <w:b/>
+          <w:bCs/>
+        </w:rPr>
+      </w:pPr>
+    </w:p>
+    <w:p>
+      <w:pPr>
+        <w:spacing w:line="360" w:lineRule="auto"/>
+        <w:rPr>
+          <w:rFonts w:ascii="Times New Roman" w:hAnsi="Times New Roman" w:cs="Times New Roman"/>
+          <w:b/>
+          <w:bCs/>
+        </w:rPr>
+      </w:pPr>
+      <w:r>
+        <w:rPr>
+          <w:rFonts w:ascii="Times New Roman" w:hAnsi="Times New Roman" w:cs="Times New Roman"/>
+          <w:b/>
+          <w:bCs/>
+        </w:rPr>
+        <w:t>Reconnaissance</w:t>
+      </w:r>
+      <w:r>
+        <w:rPr>
+          <w:rFonts w:ascii="Times New Roman" w:hAnsi="Times New Roman" w:cs="Times New Roman"/>
+          <w:b/>
+          <w:bCs/>
+        </w:rPr>
+        <w:t xml:space="preserve"> phase</w:t>
+      </w:r>
+      <w:r>
+        <w:rPr>
+          <w:rFonts w:ascii="Times New Roman" w:hAnsi="Times New Roman" w:cs="Times New Roman"/>
+          <w:b/>
+          <w:bCs/>
+        </w:rPr>
+        <w:t>:</w:t>
+      </w:r>
+    </w:p>
+    <w:p>
+      <w:pPr>
+        <w:pStyle w:val="ListParagraph"/>
+        <w:numPr>
+          <w:ilvl w:val="0"/>
+          <w:numId w:val="14"/>
+        </w:numPr>
+        <w:rPr>
+          <w:rFonts w:ascii="Times New Roman" w:hAnsi="Times New Roman" w:cs="Times New Roman"/>
+        </w:rPr>
+      </w:pPr>
+      <w:r>
+        <w:rPr>
+          <w:rFonts w:ascii="Times New Roman" w:hAnsi="Times New Roman" w:cs="Times New Roman"/>
+          <w:b/>
+          <w:bCs/>
+        </w:rPr>
+        <w:t>Access control systems:</w:t>
+      </w:r>
+      <w:r>
+        <w:rPr>
+          <w:rFonts w:ascii="Times New Roman" w:hAnsi="Times New Roman" w:cs="Times New Roman"/>
+        </w:rPr>
+        <w:t xml:space="preserve"> These systems can limit the information that is available to potential attackers.</w:t>
+      </w:r>
+    </w:p>
+    <w:p>
+      <w:pPr>
+        <w:pStyle w:val="ListParagraph"/>
+        <w:numPr>
+          <w:ilvl w:val="0"/>
+          <w:numId w:val="14"/>
+        </w:numPr>
+        <w:rPr>
+          <w:rFonts w:ascii="Times New Roman" w:hAnsi="Times New Roman" w:cs="Times New Roman"/>
+        </w:rPr>
+      </w:pPr>
+      <w:r>
+        <w:rPr>
+          <w:rFonts w:ascii="Times New Roman" w:hAnsi="Times New Roman" w:cs="Times New Roman"/>
+          <w:b/>
+          <w:bCs/>
+        </w:rPr>
+        <w:t>Network monitoring tools:</w:t>
+      </w:r>
+      <w:r>
+        <w:rPr>
+          <w:rFonts w:ascii="Times New Roman" w:hAnsi="Times New Roman" w:cs="Times New Roman"/>
+        </w:rPr>
+        <w:t xml:space="preserve"> These tools can detect signs of reconnaissance activity, such as scans or probes of a network.</w:t>
+      </w:r>
+    </w:p>
+    <w:p>
+      <w:pPr>
+        <w:pStyle w:val="ListParagraph"/>
+        <w:numPr>
+          <w:ilvl w:val="0"/>
+          <w:numId w:val="14"/>
+        </w:numPr>
+        <w:rPr>
+          <w:rFonts w:ascii="Times New Roman" w:hAnsi="Times New Roman" w:cs="Times New Roman"/>
+        </w:rPr>
+      </w:pPr>
+      <w:r>
+        <w:rPr>
+          <w:rFonts w:ascii="Times New Roman" w:hAnsi="Times New Roman" w:cs="Times New Roman"/>
+          <w:b/>
+          <w:bCs/>
+        </w:rPr>
+        <w:t>Threat intelligence platforms:</w:t>
+      </w:r>
+      <w:r>
+        <w:rPr>
+          <w:rFonts w:ascii="Times New Roman" w:hAnsi="Times New Roman" w:cs="Times New Roman"/>
+        </w:rPr>
+        <w:t xml:space="preserve"> These platforms provide information about potential threats and the tactics, techniques, and procedures (TTPs) used by attackers.</w:t>
+      </w:r>
+    </w:p>
+    <w:p>
+      <w:pPr>
+        <w:rPr>
+          <w:rFonts w:ascii="Times New Roman" w:hAnsi="Times New Roman" w:cs="Times New Roman"/>
+          <w:b/>
+          <w:bCs/>
+        </w:rPr>
+      </w:pPr>
+    </w:p>
+    <w:p>
+      <w:pPr>
+        <w:rPr>
+          <w:rFonts w:ascii="Times New Roman" w:hAnsi="Times New Roman" w:cs="Times New Roman"/>
+          <w:b/>
+          <w:bCs/>
+        </w:rPr>
+      </w:pPr>
+      <w:r>
+        <w:rPr>
+          <w:rFonts w:ascii="Times New Roman" w:hAnsi="Times New Roman" w:cs="Times New Roman"/>
+          <w:b/>
+          <w:bCs/>
+        </w:rPr>
+        <w:t>Weaponization</w:t>
+      </w:r>
+      <w:r>
+        <w:rPr>
+          <w:rFonts w:ascii="Times New Roman" w:hAnsi="Times New Roman" w:cs="Times New Roman"/>
+          <w:b/>
+          <w:bCs/>
+        </w:rPr>
+        <w:t xml:space="preserve"> </w:t>
+      </w:r>
+      <w:r>
+        <w:rPr>
+          <w:rFonts w:ascii="Times New Roman" w:hAnsi="Times New Roman" w:cs="Times New Roman"/>
+          <w:b/>
+          <w:bCs/>
+        </w:rPr>
+        <w:t>phase</w:t>
+      </w:r>
+      <w:r>
+        <w:rPr>
+          <w:rFonts w:ascii="Times New Roman" w:hAnsi="Times New Roman" w:cs="Times New Roman"/>
+          <w:b/>
+          <w:bCs/>
+        </w:rPr>
+        <w:t>:</w:t>
+      </w:r>
+    </w:p>
+    <w:p>
+      <w:pPr>
+        <w:pStyle w:val="ListParagraph"/>
+        <w:numPr>
+          <w:ilvl w:val="0"/>
+          <w:numId w:val="15"/>
+        </w:numPr>
+        <w:spacing w:line="360" w:lineRule="auto"/>
+        <w:rPr>
+          <w:rFonts w:ascii="Times New Roman" w:hAnsi="Times New Roman" w:cs="Times New Roman"/>
+        </w:rPr>
+      </w:pPr>
+      <w:r>
+        <w:rPr>
+          <w:rFonts w:ascii="Times New Roman" w:hAnsi="Times New Roman" w:cs="Times New Roman"/>
+          <w:b/>
+          <w:bCs/>
+        </w:rPr>
+        <w:t>Code signing tools:</w:t>
+      </w:r>
+      <w:r>
+        <w:rPr>
+          <w:rFonts w:ascii="Times New Roman" w:hAnsi="Times New Roman" w:cs="Times New Roman"/>
+        </w:rPr>
+        <w:t xml:space="preserve"> These tools verify the authenticity of software updates and can prevent the distribution of malicious updates.</w:t>
+      </w:r>
+    </w:p>
+    <w:p>
+      <w:pPr>
+        <w:pStyle w:val="ListParagraph"/>
+        <w:numPr>
+          <w:ilvl w:val="0"/>
+          <w:numId w:val="15"/>
+        </w:numPr>
+        <w:spacing w:line="360" w:lineRule="auto"/>
+        <w:rPr>
+          <w:rFonts w:ascii="Times New Roman" w:hAnsi="Times New Roman" w:cs="Times New Roman"/>
+        </w:rPr>
+      </w:pPr>
+      <w:r>
+        <w:rPr>
+          <w:rFonts w:ascii="Times New Roman" w:hAnsi="Times New Roman" w:cs="Times New Roman"/>
+          <w:b/>
+          <w:bCs/>
+        </w:rPr>
+        <w:t>Multi-factor authentication systems:</w:t>
+      </w:r>
+      <w:r>
+        <w:rPr>
+          <w:rFonts w:ascii="Times New Roman" w:hAnsi="Times New Roman" w:cs="Times New Roman"/>
+        </w:rPr>
+        <w:t xml:space="preserve"> These systems can be used to secure update servers and processes, making it more difficult for attackers to deliver malware.</w:t>
+      </w:r>
+    </w:p>
+    <w:p>
+      <w:pPr>
+        <w:pStyle w:val="ListParagraph"/>
+        <w:numPr>
+          <w:ilvl w:val="0"/>
+          <w:numId w:val="15"/>
+        </w:numPr>
+        <w:spacing w:line="360" w:lineRule="auto"/>
+        <w:rPr>
+          <w:rFonts w:ascii="Times New Roman" w:hAnsi="Times New Roman" w:cs="Times New Roman"/>
+        </w:rPr>
+      </w:pPr>
+      <w:r>
+        <w:rPr>
+          <w:rFonts w:ascii="Times New Roman" w:hAnsi="Times New Roman" w:cs="Times New Roman"/>
+          <w:b/>
+          <w:bCs/>
+        </w:rPr>
+        <w:t>Supply chain management tools:</w:t>
+      </w:r>
+      <w:r>
+        <w:rPr>
+          <w:rFonts w:ascii="Times New Roman" w:hAnsi="Times New Roman" w:cs="Times New Roman"/>
+        </w:rPr>
+        <w:t xml:space="preserve"> These tools can help ensure that software is not tampered with during the development and distribution process.</w:t>
+      </w:r>
+    </w:p>
+    <w:p>
+      <w:pPr>
+        <w:spacing w:line="360" w:lineRule="auto"/>
+        <w:rPr>
+          <w:rFonts w:ascii="Times New Roman" w:hAnsi="Times New Roman" w:cs="Times New Roman"/>
+          <w:b/>
+          <w:bCs/>
+        </w:rPr>
+      </w:pPr>
+    </w:p>
+    <w:p>
+      <w:pPr>
+        <w:spacing w:line="360" w:lineRule="auto"/>
+        <w:rPr>
+          <w:rFonts w:ascii="Times New Roman" w:hAnsi="Times New Roman" w:cs="Times New Roman"/>
+          <w:b/>
+          <w:bCs/>
+        </w:rPr>
+      </w:pPr>
+      <w:r>
+        <w:rPr>
+          <w:rFonts w:ascii="Times New Roman" w:hAnsi="Times New Roman" w:cs="Times New Roman"/>
+          <w:b/>
+          <w:bCs/>
+        </w:rPr>
+        <w:t>Delivery</w:t>
+      </w:r>
+      <w:r>
+        <w:rPr>
+          <w:rFonts w:ascii="Times New Roman" w:hAnsi="Times New Roman" w:cs="Times New Roman"/>
+          <w:b/>
+          <w:bCs/>
+        </w:rPr>
+        <w:t xml:space="preserve"> </w:t>
+      </w:r>
+      <w:r>
+        <w:rPr>
+          <w:rFonts w:ascii="Times New Roman" w:hAnsi="Times New Roman" w:cs="Times New Roman"/>
+          <w:b/>
+          <w:bCs/>
+        </w:rPr>
+        <w:t>phase</w:t>
+      </w:r>
+      <w:r>
+        <w:rPr>
+          <w:rFonts w:ascii="Times New Roman" w:hAnsi="Times New Roman" w:cs="Times New Roman"/>
+          <w:b/>
+          <w:bCs/>
+        </w:rPr>
+        <w:t>:</w:t>
+      </w:r>
+    </w:p>
+    <w:p>
+      <w:pPr>
+        <w:pStyle w:val="ListParagraph"/>
+        <w:numPr>
+          <w:ilvl w:val="0"/>
+          <w:numId w:val="16"/>
+        </w:numPr>
+        <w:spacing w:line="360" w:lineRule="auto"/>
+        <w:rPr>
+          <w:rFonts w:ascii="Times New Roman" w:hAnsi="Times New Roman" w:cs="Times New Roman"/>
+        </w:rPr>
+      </w:pPr>
+      <w:r>
+        <w:rPr>
+          <w:rFonts w:ascii="Times New Roman" w:hAnsi="Times New Roman" w:cs="Times New Roman"/>
+          <w:b/>
+          <w:bCs/>
+        </w:rPr>
+        <w:t>Network segmentation tools:</w:t>
+      </w:r>
+      <w:r>
+        <w:rPr>
+          <w:rFonts w:ascii="Times New Roman" w:hAnsi="Times New Roman" w:cs="Times New Roman"/>
+        </w:rPr>
+        <w:t xml:space="preserve"> These tools can isolate systems and limit the spread of an attack.</w:t>
+      </w:r>
+    </w:p>
+    <w:p>
+      <w:pPr>
+        <w:pStyle w:val="ListParagraph"/>
+        <w:numPr>
+          <w:ilvl w:val="0"/>
+          <w:numId w:val="16"/>
+        </w:numPr>
+        <w:spacing w:line="360" w:lineRule="auto"/>
+        <w:rPr>
+          <w:rFonts w:ascii="Times New Roman" w:hAnsi="Times New Roman" w:cs="Times New Roman"/>
+        </w:rPr>
+      </w:pPr>
+      <w:r>
+        <w:rPr>
+          <w:rFonts w:ascii="Times New Roman" w:hAnsi="Times New Roman" w:cs="Times New Roman"/>
+          <w:b/>
+          <w:bCs/>
+        </w:rPr>
+        <w:t xml:space="preserve">Network monitoring tools: </w:t>
+      </w:r>
+      <w:r>
+        <w:rPr>
+          <w:rFonts w:ascii="Times New Roman" w:hAnsi="Times New Roman" w:cs="Times New Roman"/>
+        </w:rPr>
+        <w:t>These tools can detect unusual or unauthorized traffic that could indicate an attack.</w:t>
+      </w:r>
+    </w:p>
+    <w:p>
+      <w:pPr>
+        <w:pStyle w:val="ListParagraph"/>
+        <w:numPr>
+          <w:ilvl w:val="0"/>
+          <w:numId w:val="16"/>
+        </w:numPr>
+        <w:spacing w:line="360" w:lineRule="auto"/>
+        <w:rPr>
+          <w:rFonts w:ascii="Times New Roman" w:hAnsi="Times New Roman" w:cs="Times New Roman"/>
+        </w:rPr>
+      </w:pPr>
+      <w:r>
+        <w:rPr>
+          <w:rFonts w:ascii="Times New Roman" w:hAnsi="Times New Roman" w:cs="Times New Roman"/>
+          <w:b/>
+          <w:bCs/>
+        </w:rPr>
+        <w:t>Email filtering tools:</w:t>
+      </w:r>
+      <w:r>
+        <w:rPr>
+          <w:rFonts w:ascii="Times New Roman" w:hAnsi="Times New Roman" w:cs="Times New Roman"/>
+        </w:rPr>
+        <w:t xml:space="preserve"> These tools can prevent the delivery of malicious emails by blocking or quarantining suspicious messages.</w:t>
+      </w:r>
+    </w:p>
+    <w:p>
+      <w:pPr>
+        <w:spacing w:line="360" w:lineRule="auto"/>
+        <w:rPr>
+          <w:rFonts w:ascii="Times New Roman" w:hAnsi="Times New Roman" w:cs="Times New Roman"/>
+          <w:b/>
+          <w:bCs/>
+        </w:rPr>
+      </w:pPr>
+    </w:p>
+    <w:p>
+      <w:pPr>
+        <w:spacing w:line="360" w:lineRule="auto"/>
+        <w:rPr>
+          <w:rFonts w:ascii="Times New Roman" w:hAnsi="Times New Roman" w:cs="Times New Roman"/>
+          <w:b/>
+          <w:bCs/>
+        </w:rPr>
+      </w:pPr>
+      <w:r>
+        <w:rPr>
+          <w:rFonts w:ascii="Times New Roman" w:hAnsi="Times New Roman" w:cs="Times New Roman"/>
+          <w:b/>
+          <w:bCs/>
+        </w:rPr>
+        <w:t>Exploitation</w:t>
+      </w:r>
+      <w:r>
+        <w:rPr>
+          <w:rFonts w:ascii="Times New Roman" w:hAnsi="Times New Roman" w:cs="Times New Roman"/>
+          <w:b/>
+          <w:bCs/>
+        </w:rPr>
+        <w:t xml:space="preserve"> </w:t>
+      </w:r>
+      <w:r>
+        <w:rPr>
+          <w:rFonts w:ascii="Times New Roman" w:hAnsi="Times New Roman" w:cs="Times New Roman"/>
+          <w:b/>
+          <w:bCs/>
+        </w:rPr>
+        <w:t>phase</w:t>
+      </w:r>
+      <w:r>
+        <w:rPr>
+          <w:rFonts w:ascii="Times New Roman" w:hAnsi="Times New Roman" w:cs="Times New Roman"/>
+          <w:b/>
+          <w:bCs/>
+        </w:rPr>
+        <w:t>:</w:t>
+      </w:r>
+    </w:p>
+    <w:p>
+      <w:pPr>
+        <w:pStyle w:val="ListParagraph"/>
+        <w:numPr>
+          <w:ilvl w:val="0"/>
+          <w:numId w:val="17"/>
+        </w:numPr>
+        <w:spacing w:line="360" w:lineRule="auto"/>
+        <w:rPr>
+          <w:rFonts w:ascii="Times New Roman" w:hAnsi="Times New Roman" w:cs="Times New Roman"/>
+        </w:rPr>
+      </w:pPr>
+      <w:r>
+        <w:rPr>
+          <w:rFonts w:ascii="Times New Roman" w:hAnsi="Times New Roman" w:cs="Times New Roman"/>
+          <w:b/>
+          <w:bCs/>
+        </w:rPr>
+        <w:t>Vulnerability management tools</w:t>
+      </w:r>
+      <w:r>
+        <w:rPr>
+          <w:rFonts w:ascii="Times New Roman" w:hAnsi="Times New Roman" w:cs="Times New Roman"/>
+        </w:rPr>
+        <w:t>: These tools can help identify and address vulnerabilities in a timely manner, reducing the risk of exploitation.</w:t>
+      </w:r>
+    </w:p>
+    <w:p>
+      <w:pPr>
+        <w:pStyle w:val="ListParagraph"/>
+        <w:numPr>
+          <w:ilvl w:val="0"/>
+          <w:numId w:val="17"/>
+        </w:numPr>
+        <w:spacing w:line="360" w:lineRule="auto"/>
+        <w:rPr>
+          <w:rFonts w:ascii="Times New Roman" w:hAnsi="Times New Roman" w:cs="Times New Roman"/>
+        </w:rPr>
+      </w:pPr>
+      <w:r>
+        <w:rPr>
+          <w:rFonts w:ascii="Times New Roman" w:hAnsi="Times New Roman" w:cs="Times New Roman"/>
+          <w:b/>
+          <w:bCs/>
+        </w:rPr>
+        <w:t>Firewall systems:</w:t>
+      </w:r>
+      <w:r>
+        <w:rPr>
+          <w:rFonts w:ascii="Times New Roman" w:hAnsi="Times New Roman" w:cs="Times New Roman"/>
+        </w:rPr>
+        <w:t xml:space="preserve"> These systems can block access to known vulnerabilities, helping to prevent exploitation.</w:t>
+      </w:r>
+    </w:p>
+    <w:p>
+      <w:pPr>
+        <w:spacing w:line="360" w:lineRule="auto"/>
+        <w:ind w:left="360"/>
+        <w:rPr>
+          <w:rFonts w:ascii="Times New Roman" w:hAnsi="Times New Roman" w:cs="Times New Roman"/>
+        </w:rPr>
+      </w:pPr>
+      <w:r>
+        <w:rPr>
+          <w:rFonts w:ascii="Times New Roman" w:hAnsi="Times New Roman" w:cs="Times New Roman"/>
+          <w:b/>
+          <w:bCs/>
+        </w:rPr>
+        <w:lastRenderedPageBreak/>
+        <w:t>Installation phase:</w:t>
+      </w:r>
+    </w:p>
+    <w:p>
+      <w:pPr>
+        <w:pStyle w:val="ListParagraph"/>
+        <w:numPr>
+          <w:ilvl w:val="0"/>
+          <w:numId w:val="11"/>
+        </w:numPr>
+        <w:spacing w:line="360" w:lineRule="auto"/>
+        <w:rPr>
+          <w:rFonts w:ascii="Times New Roman" w:hAnsi="Times New Roman" w:cs="Times New Roman"/>
+        </w:rPr>
+      </w:pPr>
+      <w:r>
+        <w:rPr>
+          <w:rFonts w:ascii="Times New Roman" w:hAnsi="Times New Roman" w:cs="Times New Roman"/>
+          <w:b/>
+          <w:bCs/>
+        </w:rPr>
+        <w:t>Endpoint security tools:</w:t>
+      </w:r>
+      <w:r>
+        <w:rPr>
+          <w:rFonts w:ascii="Times New Roman" w:hAnsi="Times New Roman" w:cs="Times New Roman"/>
+        </w:rPr>
+        <w:t xml:space="preserve"> These tools can detect and block malware from being installed on systems.</w:t>
+      </w:r>
+    </w:p>
+    <w:p>
+      <w:pPr>
+        <w:pStyle w:val="ListParagraph"/>
+        <w:numPr>
+          <w:ilvl w:val="0"/>
+          <w:numId w:val="11"/>
+        </w:numPr>
+        <w:spacing w:line="360" w:lineRule="auto"/>
+        <w:rPr>
+          <w:rFonts w:ascii="Times New Roman" w:hAnsi="Times New Roman" w:cs="Times New Roman"/>
+        </w:rPr>
+      </w:pPr>
+      <w:r>
+        <w:rPr>
+          <w:rFonts w:ascii="Times New Roman" w:hAnsi="Times New Roman" w:cs="Times New Roman"/>
+          <w:b/>
+          <w:bCs/>
+        </w:rPr>
+        <w:t>System monitoring tools:</w:t>
+      </w:r>
+      <w:r>
+        <w:rPr>
+          <w:rFonts w:ascii="Times New Roman" w:hAnsi="Times New Roman" w:cs="Times New Roman"/>
+        </w:rPr>
+        <w:t xml:space="preserve"> These tools can alert administrators to unusual activity that could indicate an attempt to install malware.</w:t>
+      </w:r>
+    </w:p>
+    <w:p>
+      <w:pPr>
+        <w:pStyle w:val="ListParagraph"/>
+        <w:numPr>
+          <w:ilvl w:val="0"/>
+          <w:numId w:val="11"/>
+        </w:numPr>
+        <w:spacing w:line="360" w:lineRule="auto"/>
+        <w:rPr>
+          <w:rFonts w:ascii="Times New Roman" w:hAnsi="Times New Roman" w:cs="Times New Roman"/>
+        </w:rPr>
+      </w:pPr>
+      <w:r>
+        <w:rPr>
+          <w:rFonts w:ascii="Times New Roman" w:hAnsi="Times New Roman" w:cs="Times New Roman"/>
+          <w:b/>
+          <w:bCs/>
+        </w:rPr>
+        <w:t>Application whitelisting tools:</w:t>
+      </w:r>
+      <w:r>
+        <w:rPr>
+          <w:rFonts w:ascii="Times New Roman" w:hAnsi="Times New Roman" w:cs="Times New Roman"/>
+        </w:rPr>
+        <w:t xml:space="preserve"> These tools allow only trusted applications to run on systems, which can prevent malware from being installed or executed.</w:t>
+      </w:r>
+    </w:p>
+    <w:p>
+      <w:pPr>
+        <w:pStyle w:val="ListParagraph"/>
+        <w:numPr>
+          <w:ilvl w:val="0"/>
+          <w:numId w:val="11"/>
+        </w:numPr>
+        <w:spacing w:line="360" w:lineRule="auto"/>
+        <w:rPr>
+          <w:rFonts w:ascii="Times New Roman" w:hAnsi="Times New Roman" w:cs="Times New Roman"/>
+        </w:rPr>
+      </w:pPr>
+      <w:r>
+        <w:rPr>
+          <w:rFonts w:ascii="Times New Roman" w:hAnsi="Times New Roman" w:cs="Times New Roman"/>
+          <w:b/>
+          <w:bCs/>
+        </w:rPr>
+        <w:t>Application sandboxing tools:</w:t>
+      </w:r>
+      <w:r>
+        <w:rPr>
+          <w:rFonts w:ascii="Times New Roman" w:hAnsi="Times New Roman" w:cs="Times New Roman"/>
+        </w:rPr>
+        <w:t xml:space="preserve"> These tools run untrusted or unknown applications in a controlled environment, which can help contain the impact of malware if it is able to bypass other security controls.</w:t>
+      </w:r>
+    </w:p>
+    <w:p>
+      <w:pPr>
+        <w:pStyle w:val="ListParagraph"/>
+        <w:numPr>
+          <w:ilvl w:val="0"/>
+          <w:numId w:val="11"/>
+        </w:numPr>
+        <w:spacing w:line="360" w:lineRule="auto"/>
+        <w:rPr>
+          <w:rFonts w:ascii="Times New Roman" w:hAnsi="Times New Roman" w:cs="Times New Roman"/>
+        </w:rPr>
+      </w:pPr>
+      <w:r>
+        <w:rPr>
+          <w:rFonts w:ascii="Times New Roman" w:hAnsi="Times New Roman" w:cs="Times New Roman"/>
+          <w:b/>
+          <w:bCs/>
+        </w:rPr>
+        <w:t>Network segmentation tools:</w:t>
+      </w:r>
+      <w:r>
+        <w:rPr>
+          <w:rFonts w:ascii="Times New Roman" w:hAnsi="Times New Roman" w:cs="Times New Roman"/>
+        </w:rPr>
+        <w:t xml:space="preserve"> These tools can help prevent malware from spreading to other systems.</w:t>
+      </w:r>
+    </w:p>
+    <w:p>
+      <w:pPr>
+        <w:spacing w:line="360" w:lineRule="auto"/>
+        <w:rPr>
+          <w:rFonts w:ascii="Times New Roman" w:hAnsi="Times New Roman" w:cs="Times New Roman"/>
+        </w:rPr>
+      </w:pPr>
+    </w:p>
+    <w:p>
+      <w:pPr>
+        <w:spacing w:line="360" w:lineRule="auto"/>
+        <w:rPr>
+          <w:rFonts w:ascii="Times New Roman" w:hAnsi="Times New Roman" w:cs="Times New Roman"/>
+          <w:b/>
+          <w:bCs/>
+        </w:rPr>
+      </w:pPr>
+      <w:r>
+        <w:rPr>
+          <w:rFonts w:ascii="Times New Roman" w:hAnsi="Times New Roman" w:cs="Times New Roman"/>
+          <w:b/>
+          <w:bCs/>
+        </w:rPr>
+        <w:t>Command and Control (C2) phase:</w:t>
+      </w:r>
+    </w:p>
+    <w:p>
+      <w:pPr>
+        <w:pStyle w:val="ListParagraph"/>
+        <w:numPr>
+          <w:ilvl w:val="0"/>
+          <w:numId w:val="12"/>
+        </w:numPr>
+        <w:spacing w:line="360" w:lineRule="auto"/>
+        <w:rPr>
+          <w:rFonts w:ascii="Times New Roman" w:hAnsi="Times New Roman" w:cs="Times New Roman"/>
+        </w:rPr>
+      </w:pPr>
+      <w:r>
+        <w:rPr>
+          <w:rFonts w:ascii="Times New Roman" w:hAnsi="Times New Roman" w:cs="Times New Roman"/>
+          <w:b/>
+          <w:bCs/>
+        </w:rPr>
+        <w:t>Network monitoring tools:</w:t>
+      </w:r>
+      <w:r>
+        <w:rPr>
+          <w:rFonts w:ascii="Times New Roman" w:hAnsi="Times New Roman" w:cs="Times New Roman"/>
+        </w:rPr>
+        <w:t xml:space="preserve"> These tools can help detect C2 traffic, such as outbound connections to known C2 servers or unusual traffic patterns.</w:t>
+      </w:r>
+    </w:p>
+    <w:p>
+      <w:pPr>
+        <w:pStyle w:val="ListParagraph"/>
+        <w:numPr>
+          <w:ilvl w:val="0"/>
+          <w:numId w:val="12"/>
+        </w:numPr>
+        <w:spacing w:line="360" w:lineRule="auto"/>
+        <w:rPr>
+          <w:rFonts w:ascii="Times New Roman" w:hAnsi="Times New Roman" w:cs="Times New Roman"/>
+        </w:rPr>
+      </w:pPr>
+      <w:r>
+        <w:rPr>
+          <w:rFonts w:ascii="Times New Roman" w:hAnsi="Times New Roman" w:cs="Times New Roman"/>
+          <w:b/>
+          <w:bCs/>
+        </w:rPr>
+        <w:t>Threat intelligence platforms:</w:t>
+      </w:r>
+      <w:r>
+        <w:rPr>
+          <w:rFonts w:ascii="Times New Roman" w:hAnsi="Times New Roman" w:cs="Times New Roman"/>
+        </w:rPr>
+        <w:t xml:space="preserve"> These platforms provide information about known C2 servers and tactics used by attackers.</w:t>
+      </w:r>
+    </w:p>
+    <w:p>
+      <w:pPr>
+        <w:pStyle w:val="ListParagraph"/>
+        <w:numPr>
+          <w:ilvl w:val="0"/>
+          <w:numId w:val="12"/>
+        </w:numPr>
+        <w:spacing w:line="360" w:lineRule="auto"/>
+        <w:rPr>
+          <w:rFonts w:ascii="Times New Roman" w:hAnsi="Times New Roman" w:cs="Times New Roman"/>
+        </w:rPr>
+      </w:pPr>
+      <w:r>
+        <w:rPr>
+          <w:rFonts w:ascii="Times New Roman" w:hAnsi="Times New Roman" w:cs="Times New Roman"/>
+          <w:b/>
+          <w:bCs/>
+        </w:rPr>
+        <w:t>Firewall systems:</w:t>
+      </w:r>
+      <w:r>
+        <w:rPr>
+          <w:rFonts w:ascii="Times New Roman" w:hAnsi="Times New Roman" w:cs="Times New Roman"/>
+        </w:rPr>
+        <w:t xml:space="preserve"> These systems can block access to known C2 servers.</w:t>
+      </w:r>
+    </w:p>
+    <w:p>
+      <w:pPr>
+        <w:pStyle w:val="ListParagraph"/>
+        <w:numPr>
+          <w:ilvl w:val="0"/>
+          <w:numId w:val="12"/>
+        </w:numPr>
+        <w:spacing w:line="360" w:lineRule="auto"/>
+        <w:rPr>
+          <w:rFonts w:ascii="Times New Roman" w:hAnsi="Times New Roman" w:cs="Times New Roman"/>
+        </w:rPr>
+      </w:pPr>
+      <w:r>
+        <w:rPr>
+          <w:rFonts w:ascii="Times New Roman" w:hAnsi="Times New Roman" w:cs="Times New Roman"/>
+          <w:b/>
+          <w:bCs/>
+        </w:rPr>
+        <w:t>Network deception tools:</w:t>
+      </w:r>
+      <w:r>
+        <w:rPr>
+          <w:rFonts w:ascii="Times New Roman" w:hAnsi="Times New Roman" w:cs="Times New Roman"/>
+        </w:rPr>
+        <w:t xml:space="preserve"> These tools can mislead attackers and make it more difficult for them to maintain control of compromised systems.</w:t>
+      </w:r>
+    </w:p>
+    <w:p>
+      <w:pPr>
+        <w:spacing w:line="360" w:lineRule="auto"/>
+        <w:rPr>
+          <w:rFonts w:ascii="Times New Roman" w:hAnsi="Times New Roman" w:cs="Times New Roman"/>
+        </w:rPr>
+      </w:pPr>
+    </w:p>
+    <w:p>
+      <w:pPr>
+        <w:spacing w:line="360" w:lineRule="auto"/>
+        <w:rPr>
+          <w:rFonts w:ascii="Times New Roman" w:hAnsi="Times New Roman" w:cs="Times New Roman"/>
+          <w:b/>
+          <w:bCs/>
+        </w:rPr>
+      </w:pPr>
+      <w:r>
+        <w:rPr>
+          <w:rFonts w:ascii="Times New Roman" w:hAnsi="Times New Roman" w:cs="Times New Roman"/>
+          <w:b/>
+          <w:bCs/>
+        </w:rPr>
+        <w:t>Actions on Objectives phase:</w:t>
+      </w:r>
+    </w:p>
+    <w:p>
+      <w:pPr>
+        <w:pStyle w:val="ListParagraph"/>
+        <w:numPr>
+          <w:ilvl w:val="0"/>
+          <w:numId w:val="13"/>
+        </w:numPr>
+        <w:spacing w:line="360" w:lineRule="auto"/>
+        <w:rPr>
+          <w:rFonts w:ascii="Times New Roman" w:hAnsi="Times New Roman" w:cs="Times New Roman"/>
+        </w:rPr>
+      </w:pPr>
+      <w:r>
+        <w:rPr>
+          <w:rFonts w:ascii="Times New Roman" w:hAnsi="Times New Roman" w:cs="Times New Roman"/>
+          <w:b/>
+          <w:bCs/>
+        </w:rPr>
+        <w:t>Data backup tools:</w:t>
+      </w:r>
+      <w:r>
+        <w:rPr>
+          <w:rFonts w:ascii="Times New Roman" w:hAnsi="Times New Roman" w:cs="Times New Roman"/>
+        </w:rPr>
+        <w:t xml:space="preserve"> These tools enable the restoration of affected systems and data.</w:t>
+      </w:r>
+    </w:p>
+    <w:p>
+      <w:pPr>
+        <w:pStyle w:val="ListParagraph"/>
+        <w:numPr>
+          <w:ilvl w:val="0"/>
+          <w:numId w:val="13"/>
+        </w:numPr>
+        <w:spacing w:line="360" w:lineRule="auto"/>
+        <w:rPr>
+          <w:rFonts w:ascii="Times New Roman" w:hAnsi="Times New Roman" w:cs="Times New Roman"/>
+        </w:rPr>
+      </w:pPr>
+      <w:r>
+        <w:rPr>
+          <w:rFonts w:ascii="Times New Roman" w:hAnsi="Times New Roman" w:cs="Times New Roman"/>
+          <w:b/>
+          <w:bCs/>
+        </w:rPr>
+        <w:t>Data loss prevention (DLP) systems:</w:t>
+      </w:r>
+      <w:r>
+        <w:rPr>
+          <w:rFonts w:ascii="Times New Roman" w:hAnsi="Times New Roman" w:cs="Times New Roman"/>
+        </w:rPr>
+        <w:t xml:space="preserve"> These systems detect and prevent the exfiltration of sensitive data.</w:t>
+      </w:r>
+    </w:p>
+    <w:p>
+      <w:pPr>
+        <w:pStyle w:val="ListParagraph"/>
+        <w:numPr>
+          <w:ilvl w:val="0"/>
+          <w:numId w:val="13"/>
+        </w:numPr>
+        <w:spacing w:line="360" w:lineRule="auto"/>
+        <w:rPr>
+          <w:rFonts w:ascii="Times New Roman" w:hAnsi="Times New Roman" w:cs="Times New Roman"/>
+        </w:rPr>
+      </w:pPr>
+      <w:r>
+        <w:rPr>
+          <w:rFonts w:ascii="Times New Roman" w:hAnsi="Times New Roman" w:cs="Times New Roman"/>
+          <w:b/>
+          <w:bCs/>
+        </w:rPr>
+        <w:t>Access control systems:</w:t>
+      </w:r>
+      <w:r>
+        <w:rPr>
+          <w:rFonts w:ascii="Times New Roman" w:hAnsi="Times New Roman" w:cs="Times New Roman"/>
+        </w:rPr>
+        <w:t xml:space="preserve"> These systems limit the ability of unauthorized users to access and modify critical systems and data.</w:t>
+      </w:r>
+    </w:p>
+    <w:p>
+      <w:pPr>
+        <w:pStyle w:val="ListParagraph"/>
+        <w:numPr>
+          <w:ilvl w:val="0"/>
+          <w:numId w:val="13"/>
+        </w:numPr>
+        <w:spacing w:line="360" w:lineRule="auto"/>
+        <w:rPr>
+          <w:rFonts w:ascii="Times New Roman" w:hAnsi="Times New Roman" w:cs="Times New Roman"/>
+        </w:rPr>
+      </w:pPr>
+      <w:r>
+        <w:rPr>
+          <w:rFonts w:ascii="Times New Roman" w:hAnsi="Times New Roman" w:cs="Times New Roman"/>
+          <w:b/>
+          <w:bCs/>
+        </w:rPr>
+        <w:t>Network segmentation tools:</w:t>
+      </w:r>
+      <w:r>
+        <w:rPr>
+          <w:rFonts w:ascii="Times New Roman" w:hAnsi="Times New Roman" w:cs="Times New Roman"/>
+        </w:rPr>
+        <w:t xml:space="preserve"> These tools limit the ability of attackers to move laterally within a network and access sensitive systems and data.</w:t>
+      </w:r>
+    </w:p>
+    <w:p>
+      <w:pPr>
+        <w:pStyle w:val="ListParagraph"/>
+        <w:numPr>
+          <w:ilvl w:val="0"/>
+          <w:numId w:val="13"/>
+        </w:numPr>
+        <w:spacing w:line="360" w:lineRule="auto"/>
+        <w:rPr>
+          <w:rFonts w:ascii="Times New Roman" w:hAnsi="Times New Roman" w:cs="Times New Roman"/>
+        </w:rPr>
+      </w:pPr>
+      <w:r>
+        <w:rPr>
+          <w:rFonts w:ascii="Times New Roman" w:hAnsi="Times New Roman" w:cs="Times New Roman"/>
+          <w:b/>
+          <w:bCs/>
+        </w:rPr>
+        <w:lastRenderedPageBreak/>
+        <w:t>Threat intelligence platforms:</w:t>
+      </w:r>
+      <w:r>
+        <w:rPr>
+          <w:rFonts w:ascii="Times New Roman" w:hAnsi="Times New Roman" w:cs="Times New Roman"/>
+        </w:rPr>
+        <w:t xml:space="preserve"> These platforms provide information about the tactics, techniques, and procedures (TTPs) used by attackers and can help develop appropriate countermeasures.</w:t>
+      </w:r>
+    </w:p>
+    <w:p>
+      <w:pPr>
+        <w:pStyle w:val="ListParagraph"/>
+        <w:spacing w:line="360" w:lineRule="auto"/>
+        <w:rPr>
+          <w:rFonts w:ascii="Times New Roman" w:hAnsi="Times New Roman" w:cs="Times New Roman"/>
+        </w:rPr>
+      </w:pPr>
+    </w:p>
+    <w:p>
+      <w:pPr>
+        <w:spacing w:line="360" w:lineRule="auto"/>
+        <w:rPr>
+          <w:rFonts w:ascii="Times New Roman" w:hAnsi="Times New Roman" w:cs="Times New Roman"/>
+        </w:rPr>
+      </w:pPr>
+    </w:p>
+    <w:p>
+      <w:pPr>
+        <w:spacing w:line="360" w:lineRule="auto"/>
         <w:rPr>
           <w:rFonts w:ascii="Times New Roman" w:hAnsi="Times New Roman" w:cs="Times New Roman"/>
           <w:sz w:val="28"/>
           <w:szCs w:val="28"/>
         </w:rPr>
-        <w:t>utilize</w:t>
-      </w:r>
-      <w:r>
-        <w:rPr>
-          <w:rFonts w:ascii="Times New Roman" w:hAnsi="Times New Roman" w:cs="Times New Roman"/>
-          <w:sz w:val="28"/>
-          <w:szCs w:val="28"/>
-        </w:rPr>
-        <w:t xml:space="preserve"> in each phase? Give reasons for your answer.</w:t>
-      </w:r>
-    </w:p>
-    <w:p>
-      <w:pPr>
-        <w:spacing w:line="360" w:lineRule="auto"/>
-        <w:rPr>
-          <w:rFonts w:ascii="Times New Roman" w:hAnsi="Times New Roman" w:cs="Times New Roman"/>
-          <w:b/>
-          <w:bCs/>
-        </w:rPr>
-      </w:pPr>
-    </w:p>
-    <w:p>
-      <w:pPr>
-        <w:spacing w:line="360" w:lineRule="auto"/>
-        <w:rPr>
-          <w:rFonts w:ascii="Times New Roman" w:hAnsi="Times New Roman" w:cs="Times New Roman"/>
-          <w:b/>
-          <w:bCs/>
-        </w:rPr>
-      </w:pPr>
-      <w:r>
-        <w:rPr>
-          <w:rFonts w:ascii="Times New Roman" w:hAnsi="Times New Roman" w:cs="Times New Roman"/>
-          <w:b/>
-          <w:bCs/>
-        </w:rPr>
-        <w:t>Reconnaissance</w:t>
-      </w:r>
-      <w:r>
-        <w:rPr>
-          <w:rFonts w:ascii="Times New Roman" w:hAnsi="Times New Roman" w:cs="Times New Roman"/>
-          <w:b/>
-          <w:bCs/>
-        </w:rPr>
-        <w:t xml:space="preserve"> </w:t>
-      </w:r>
-      <w:r>
-        <w:rPr>
-          <w:rFonts w:ascii="Times New Roman" w:hAnsi="Times New Roman" w:cs="Times New Roman"/>
-          <w:b/>
-          <w:bCs/>
-        </w:rPr>
-        <w:t>phase</w:t>
-      </w:r>
-      <w:r>
-        <w:rPr>
-          <w:rFonts w:ascii="Times New Roman" w:hAnsi="Times New Roman" w:cs="Times New Roman"/>
-          <w:b/>
-          <w:bCs/>
-        </w:rPr>
-        <w:t>:</w:t>
-      </w:r>
-    </w:p>
-    <w:p>
-      <w:pPr>
-        <w:pStyle w:val="ListParagraph"/>
-        <w:numPr>
-          <w:ilvl w:val="0"/>
-          <w:numId w:val="14"/>
-        </w:numPr>
-        <w:rPr>
-          <w:rFonts w:ascii="Times New Roman" w:hAnsi="Times New Roman" w:cs="Times New Roman"/>
-        </w:rPr>
-      </w:pPr>
-      <w:r>
-        <w:rPr>
-          <w:rFonts w:ascii="Times New Roman" w:hAnsi="Times New Roman" w:cs="Times New Roman"/>
-          <w:b/>
-          <w:bCs/>
-        </w:rPr>
-        <w:t>Access control systems:</w:t>
-      </w:r>
-      <w:r>
-        <w:rPr>
-          <w:rFonts w:ascii="Times New Roman" w:hAnsi="Times New Roman" w:cs="Times New Roman"/>
-        </w:rPr>
-        <w:t xml:space="preserve"> These systems can limit the information that is available to potential attackers.</w:t>
-      </w:r>
-    </w:p>
-    <w:p>
-      <w:pPr>
-        <w:pStyle w:val="ListParagraph"/>
-        <w:numPr>
-          <w:ilvl w:val="0"/>
-          <w:numId w:val="14"/>
-        </w:numPr>
-        <w:rPr>
-          <w:rFonts w:ascii="Times New Roman" w:hAnsi="Times New Roman" w:cs="Times New Roman"/>
-        </w:rPr>
-      </w:pPr>
-      <w:r>
-        <w:rPr>
-          <w:rFonts w:ascii="Times New Roman" w:hAnsi="Times New Roman" w:cs="Times New Roman"/>
-          <w:b/>
-          <w:bCs/>
-        </w:rPr>
-        <w:t>Network monitoring tools:</w:t>
-      </w:r>
-      <w:r>
-        <w:rPr>
-          <w:rFonts w:ascii="Times New Roman" w:hAnsi="Times New Roman" w:cs="Times New Roman"/>
-        </w:rPr>
-        <w:t xml:space="preserve"> These tools can detect signs of reconnaissance activity, such as scans or probes of a network.</w:t>
-      </w:r>
-    </w:p>
-    <w:p>
-      <w:pPr>
-        <w:pStyle w:val="ListParagraph"/>
-        <w:numPr>
-          <w:ilvl w:val="0"/>
-          <w:numId w:val="14"/>
-        </w:numPr>
-        <w:rPr>
-          <w:rFonts w:ascii="Times New Roman" w:hAnsi="Times New Roman" w:cs="Times New Roman"/>
-        </w:rPr>
-      </w:pPr>
-      <w:r>
-        <w:rPr>
-          <w:rFonts w:ascii="Times New Roman" w:hAnsi="Times New Roman" w:cs="Times New Roman"/>
-          <w:b/>
-          <w:bCs/>
-        </w:rPr>
-        <w:t>Threat intelligence platforms:</w:t>
-      </w:r>
-      <w:r>
-        <w:rPr>
-          <w:rFonts w:ascii="Times New Roman" w:hAnsi="Times New Roman" w:cs="Times New Roman"/>
-        </w:rPr>
-        <w:t xml:space="preserve"> These platforms provide information about potential threats and the tactics, techniques, and procedures (TTPs) used by attackers.</w:t>
-      </w:r>
-    </w:p>
-    <w:p>
-      <w:pPr>
-        <w:rPr>
-          <w:rFonts w:ascii="Times New Roman" w:hAnsi="Times New Roman" w:cs="Times New Roman"/>
-          <w:b/>
-          <w:bCs/>
-        </w:rPr>
-      </w:pPr>
-    </w:p>
-    <w:p>
-      <w:pPr>
-        <w:rPr>
-          <w:rFonts w:ascii="Times New Roman" w:hAnsi="Times New Roman" w:cs="Times New Roman"/>
-          <w:b/>
-          <w:bCs/>
-        </w:rPr>
-      </w:pPr>
-      <w:r>
-        <w:rPr>
-          <w:rFonts w:ascii="Times New Roman" w:hAnsi="Times New Roman" w:cs="Times New Roman"/>
-          <w:b/>
-          <w:bCs/>
-        </w:rPr>
-        <w:t>Weaponization</w:t>
-      </w:r>
-      <w:r>
-        <w:rPr>
-          <w:rFonts w:ascii="Times New Roman" w:hAnsi="Times New Roman" w:cs="Times New Roman"/>
-          <w:b/>
-          <w:bCs/>
-        </w:rPr>
-        <w:t xml:space="preserve"> </w:t>
-      </w:r>
-      <w:r>
-        <w:rPr>
-          <w:rFonts w:ascii="Times New Roman" w:hAnsi="Times New Roman" w:cs="Times New Roman"/>
-          <w:b/>
-          <w:bCs/>
-        </w:rPr>
-        <w:t>phase</w:t>
-      </w:r>
-      <w:r>
-        <w:rPr>
-          <w:rFonts w:ascii="Times New Roman" w:hAnsi="Times New Roman" w:cs="Times New Roman"/>
-          <w:b/>
-          <w:bCs/>
-        </w:rPr>
-        <w:t>:</w:t>
-      </w:r>
-    </w:p>
-    <w:p>
-      <w:pPr>
-        <w:pStyle w:val="ListParagraph"/>
-        <w:numPr>
-          <w:ilvl w:val="0"/>
-          <w:numId w:val="15"/>
-        </w:numPr>
-        <w:spacing w:line="360" w:lineRule="auto"/>
-        <w:rPr>
-          <w:rFonts w:ascii="Times New Roman" w:hAnsi="Times New Roman" w:cs="Times New Roman"/>
-        </w:rPr>
-      </w:pPr>
-      <w:r>
-        <w:rPr>
-          <w:rFonts w:ascii="Times New Roman" w:hAnsi="Times New Roman" w:cs="Times New Roman"/>
-          <w:b/>
-          <w:bCs/>
-        </w:rPr>
-        <w:t>Code signing tools:</w:t>
-      </w:r>
-      <w:r>
-        <w:rPr>
-          <w:rFonts w:ascii="Times New Roman" w:hAnsi="Times New Roman" w:cs="Times New Roman"/>
-        </w:rPr>
-        <w:t xml:space="preserve"> These tools verify the authenticity of software updates and can prevent the distribution of malicious updates.</w:t>
-      </w:r>
-    </w:p>
-    <w:p>
-      <w:pPr>
-        <w:pStyle w:val="ListParagraph"/>
-        <w:numPr>
-          <w:ilvl w:val="0"/>
-          <w:numId w:val="15"/>
-        </w:numPr>
-        <w:spacing w:line="360" w:lineRule="auto"/>
-        <w:rPr>
-          <w:rFonts w:ascii="Times New Roman" w:hAnsi="Times New Roman" w:cs="Times New Roman"/>
-        </w:rPr>
-      </w:pPr>
-      <w:r>
-        <w:rPr>
-          <w:rFonts w:ascii="Times New Roman" w:hAnsi="Times New Roman" w:cs="Times New Roman"/>
-          <w:b/>
-          <w:bCs/>
-        </w:rPr>
-        <w:t>Multi-factor authentication systems:</w:t>
-      </w:r>
-      <w:r>
-        <w:rPr>
-          <w:rFonts w:ascii="Times New Roman" w:hAnsi="Times New Roman" w:cs="Times New Roman"/>
-        </w:rPr>
-        <w:t xml:space="preserve"> These systems can be used to secure update servers and processes, making it more difficult for attackers to deliver malware.</w:t>
-      </w:r>
-    </w:p>
-    <w:p>
-      <w:pPr>
-        <w:pStyle w:val="ListParagraph"/>
-        <w:numPr>
-          <w:ilvl w:val="0"/>
-          <w:numId w:val="15"/>
-        </w:numPr>
-        <w:spacing w:line="360" w:lineRule="auto"/>
-        <w:rPr>
-          <w:rFonts w:ascii="Times New Roman" w:hAnsi="Times New Roman" w:cs="Times New Roman"/>
-        </w:rPr>
-      </w:pPr>
-      <w:r>
-        <w:rPr>
-          <w:rFonts w:ascii="Times New Roman" w:hAnsi="Times New Roman" w:cs="Times New Roman"/>
-          <w:b/>
-          <w:bCs/>
-        </w:rPr>
-        <w:t>Supply chain management tools:</w:t>
-      </w:r>
-      <w:r>
-        <w:rPr>
-          <w:rFonts w:ascii="Times New Roman" w:hAnsi="Times New Roman" w:cs="Times New Roman"/>
-        </w:rPr>
-        <w:t xml:space="preserve"> These tools can help ensure that software is not tampered with during the development and distribution process.</w:t>
-      </w:r>
-    </w:p>
-    <w:p>
-      <w:pPr>
-        <w:spacing w:line="360" w:lineRule="auto"/>
-        <w:rPr>
-          <w:rFonts w:ascii="Times New Roman" w:hAnsi="Times New Roman" w:cs="Times New Roman"/>
-          <w:b/>
-          <w:bCs/>
-        </w:rPr>
-      </w:pPr>
-    </w:p>
-    <w:p>
-      <w:pPr>
-        <w:spacing w:line="360" w:lineRule="auto"/>
-        <w:rPr>
-          <w:rFonts w:ascii="Times New Roman" w:hAnsi="Times New Roman" w:cs="Times New Roman"/>
-          <w:b/>
-          <w:bCs/>
-        </w:rPr>
-      </w:pPr>
-      <w:r>
-        <w:rPr>
-          <w:rFonts w:ascii="Times New Roman" w:hAnsi="Times New Roman" w:cs="Times New Roman"/>
-          <w:b/>
-          <w:bCs/>
-        </w:rPr>
-        <w:t>Delivery</w:t>
-      </w:r>
-      <w:r>
-        <w:rPr>
-          <w:rFonts w:ascii="Times New Roman" w:hAnsi="Times New Roman" w:cs="Times New Roman"/>
-          <w:b/>
-          <w:bCs/>
-        </w:rPr>
-        <w:t xml:space="preserve"> </w:t>
-      </w:r>
-      <w:r>
-        <w:rPr>
-          <w:rFonts w:ascii="Times New Roman" w:hAnsi="Times New Roman" w:cs="Times New Roman"/>
-          <w:b/>
-          <w:bCs/>
-        </w:rPr>
-        <w:t>phase</w:t>
-      </w:r>
-      <w:r>
-        <w:rPr>
-          <w:rFonts w:ascii="Times New Roman" w:hAnsi="Times New Roman" w:cs="Times New Roman"/>
-          <w:b/>
-          <w:bCs/>
-        </w:rPr>
-        <w:t>:</w:t>
-      </w:r>
-    </w:p>
-    <w:p>
-      <w:pPr>
-        <w:pStyle w:val="ListParagraph"/>
-        <w:numPr>
-          <w:ilvl w:val="0"/>
-          <w:numId w:val="16"/>
-        </w:numPr>
-        <w:spacing w:line="360" w:lineRule="auto"/>
-        <w:rPr>
-          <w:rFonts w:ascii="Times New Roman" w:hAnsi="Times New Roman" w:cs="Times New Roman"/>
-        </w:rPr>
-      </w:pPr>
-      <w:r>
-        <w:rPr>
-          <w:rFonts w:ascii="Times New Roman" w:hAnsi="Times New Roman" w:cs="Times New Roman"/>
-          <w:b/>
-          <w:bCs/>
-        </w:rPr>
-        <w:t>Network segmentation tools:</w:t>
-      </w:r>
-      <w:r>
-        <w:rPr>
-          <w:rFonts w:ascii="Times New Roman" w:hAnsi="Times New Roman" w:cs="Times New Roman"/>
-        </w:rPr>
-        <w:t xml:space="preserve"> These tools can isolate systems and limit the spread of an attack.</w:t>
-      </w:r>
-    </w:p>
-    <w:p>
-      <w:pPr>
-        <w:pStyle w:val="ListParagraph"/>
-        <w:numPr>
-          <w:ilvl w:val="0"/>
-          <w:numId w:val="16"/>
-        </w:numPr>
-        <w:spacing w:line="360" w:lineRule="auto"/>
-        <w:rPr>
-          <w:rFonts w:ascii="Times New Roman" w:hAnsi="Times New Roman" w:cs="Times New Roman"/>
-        </w:rPr>
-      </w:pPr>
-      <w:r>
-        <w:rPr>
-          <w:rFonts w:ascii="Times New Roman" w:hAnsi="Times New Roman" w:cs="Times New Roman"/>
-          <w:b/>
-          <w:bCs/>
-        </w:rPr>
-        <w:t xml:space="preserve">Network monitoring tools: </w:t>
-      </w:r>
-      <w:r>
-        <w:rPr>
-          <w:rFonts w:ascii="Times New Roman" w:hAnsi="Times New Roman" w:cs="Times New Roman"/>
-        </w:rPr>
-        <w:t>These tools can detect unusual or unauthorized traffic that could indicate an attack.</w:t>
-      </w:r>
-    </w:p>
-    <w:p>
-      <w:pPr>
-        <w:pStyle w:val="ListParagraph"/>
-        <w:numPr>
-          <w:ilvl w:val="0"/>
-          <w:numId w:val="16"/>
-        </w:numPr>
-        <w:spacing w:line="360" w:lineRule="auto"/>
-        <w:rPr>
-          <w:rFonts w:ascii="Times New Roman" w:hAnsi="Times New Roman" w:cs="Times New Roman"/>
-        </w:rPr>
-      </w:pPr>
-      <w:r>
-        <w:rPr>
-          <w:rFonts w:ascii="Times New Roman" w:hAnsi="Times New Roman" w:cs="Times New Roman"/>
-          <w:b/>
-          <w:bCs/>
-        </w:rPr>
-        <w:t>Email filtering tools:</w:t>
-      </w:r>
-      <w:r>
-        <w:rPr>
-          <w:rFonts w:ascii="Times New Roman" w:hAnsi="Times New Roman" w:cs="Times New Roman"/>
-        </w:rPr>
-        <w:t xml:space="preserve"> These tools can prevent the delivery of malicious emails by blocking or quarantining suspicious messages.</w:t>
-      </w:r>
-    </w:p>
-    <w:p>
-      <w:pPr>
-        <w:spacing w:line="360" w:lineRule="auto"/>
-        <w:rPr>
-          <w:rFonts w:ascii="Times New Roman" w:hAnsi="Times New Roman" w:cs="Times New Roman"/>
-          <w:b/>
-          <w:bCs/>
-        </w:rPr>
-      </w:pPr>
-    </w:p>
-    <w:p>
-      <w:pPr>
-        <w:spacing w:line="360" w:lineRule="auto"/>
-        <w:rPr>
-          <w:rFonts w:ascii="Times New Roman" w:hAnsi="Times New Roman" w:cs="Times New Roman"/>
-          <w:b/>
-          <w:bCs/>
-        </w:rPr>
-      </w:pPr>
-      <w:r>
-        <w:rPr>
-          <w:rFonts w:ascii="Times New Roman" w:hAnsi="Times New Roman" w:cs="Times New Roman"/>
-          <w:b/>
-          <w:bCs/>
-        </w:rPr>
-        <w:t>Exploitation</w:t>
-      </w:r>
-      <w:r>
-        <w:rPr>
-          <w:rFonts w:ascii="Times New Roman" w:hAnsi="Times New Roman" w:cs="Times New Roman"/>
-          <w:b/>
-          <w:bCs/>
-        </w:rPr>
-        <w:t xml:space="preserve"> </w:t>
-      </w:r>
-      <w:r>
-        <w:rPr>
-          <w:rFonts w:ascii="Times New Roman" w:hAnsi="Times New Roman" w:cs="Times New Roman"/>
-          <w:b/>
-          <w:bCs/>
-        </w:rPr>
-        <w:t>phase</w:t>
-      </w:r>
-      <w:r>
-        <w:rPr>
-          <w:rFonts w:ascii="Times New Roman" w:hAnsi="Times New Roman" w:cs="Times New Roman"/>
-          <w:b/>
-          <w:bCs/>
-        </w:rPr>
-        <w:t>:</w:t>
-      </w:r>
-    </w:p>
-    <w:p>
-      <w:pPr>
-        <w:pStyle w:val="ListParagraph"/>
-        <w:numPr>
-          <w:ilvl w:val="0"/>
-          <w:numId w:val="17"/>
-        </w:numPr>
-        <w:spacing w:line="360" w:lineRule="auto"/>
-        <w:rPr>
-          <w:rFonts w:ascii="Times New Roman" w:hAnsi="Times New Roman" w:cs="Times New Roman"/>
-        </w:rPr>
-      </w:pPr>
-      <w:r>
-        <w:rPr>
-          <w:rFonts w:ascii="Times New Roman" w:hAnsi="Times New Roman" w:cs="Times New Roman"/>
-          <w:b/>
-          <w:bCs/>
-        </w:rPr>
-        <w:t>Vulnerability management tools</w:t>
-      </w:r>
-      <w:r>
-        <w:rPr>
-          <w:rFonts w:ascii="Times New Roman" w:hAnsi="Times New Roman" w:cs="Times New Roman"/>
-        </w:rPr>
-        <w:t>: These tools can help identify and address vulnerabilities in a timely manner, reducing the risk of exploitation.</w:t>
-      </w:r>
-    </w:p>
-    <w:p>
-      <w:pPr>
-        <w:pStyle w:val="ListParagraph"/>
-        <w:numPr>
-          <w:ilvl w:val="0"/>
-          <w:numId w:val="17"/>
-        </w:numPr>
-        <w:spacing w:line="360" w:lineRule="auto"/>
-        <w:rPr>
-          <w:rFonts w:ascii="Times New Roman" w:hAnsi="Times New Roman" w:cs="Times New Roman"/>
-        </w:rPr>
-      </w:pPr>
-      <w:r>
-        <w:rPr>
-          <w:rFonts w:ascii="Times New Roman" w:hAnsi="Times New Roman" w:cs="Times New Roman"/>
-          <w:b/>
-          <w:bCs/>
-        </w:rPr>
-        <w:t>Firewall systems:</w:t>
-      </w:r>
-      <w:r>
-        <w:rPr>
-          <w:rFonts w:ascii="Times New Roman" w:hAnsi="Times New Roman" w:cs="Times New Roman"/>
-        </w:rPr>
-        <w:t xml:space="preserve"> These systems can block access to known vulnerabilities, helping to prevent exploitation.</w:t>
-      </w:r>
-    </w:p>
-    <w:p>
-      <w:pPr>
-        <w:spacing w:line="360" w:lineRule="auto"/>
-        <w:ind w:left="360"/>
-        <w:rPr>
-          <w:rFonts w:ascii="Times New Roman" w:hAnsi="Times New Roman" w:cs="Times New Roman"/>
-        </w:rPr>
-      </w:pPr>
-      <w:r>
-        <w:rPr>
-          <w:rFonts w:ascii="Times New Roman" w:hAnsi="Times New Roman" w:cs="Times New Roman"/>
-          <w:b/>
-          <w:bCs/>
-        </w:rPr>
-        <w:lastRenderedPageBreak/>
-        <w:t>Installation phase:</w:t>
-      </w:r>
-    </w:p>
-    <w:p>
-      <w:pPr>
-        <w:pStyle w:val="ListParagraph"/>
-        <w:numPr>
-          <w:ilvl w:val="0"/>
-          <w:numId w:val="11"/>
-        </w:numPr>
-        <w:spacing w:line="360" w:lineRule="auto"/>
-        <w:rPr>
-          <w:rFonts w:ascii="Times New Roman" w:hAnsi="Times New Roman" w:cs="Times New Roman"/>
-        </w:rPr>
-      </w:pPr>
-      <w:r>
-        <w:rPr>
-          <w:rFonts w:ascii="Times New Roman" w:hAnsi="Times New Roman" w:cs="Times New Roman"/>
-          <w:b/>
-          <w:bCs/>
-        </w:rPr>
-        <w:t>Endpoint security tools:</w:t>
-      </w:r>
-      <w:r>
-        <w:rPr>
-          <w:rFonts w:ascii="Times New Roman" w:hAnsi="Times New Roman" w:cs="Times New Roman"/>
-        </w:rPr>
-        <w:t xml:space="preserve"> These tools can detect and block malware from being installed on systems.</w:t>
-      </w:r>
-    </w:p>
-    <w:p>
-      <w:pPr>
-        <w:pStyle w:val="ListParagraph"/>
-        <w:numPr>
-          <w:ilvl w:val="0"/>
-          <w:numId w:val="11"/>
-        </w:numPr>
-        <w:spacing w:line="360" w:lineRule="auto"/>
-        <w:rPr>
-          <w:rFonts w:ascii="Times New Roman" w:hAnsi="Times New Roman" w:cs="Times New Roman"/>
-        </w:rPr>
-      </w:pPr>
-      <w:r>
-        <w:rPr>
-          <w:rFonts w:ascii="Times New Roman" w:hAnsi="Times New Roman" w:cs="Times New Roman"/>
-          <w:b/>
-          <w:bCs/>
-        </w:rPr>
-        <w:t>System monitoring tools:</w:t>
-      </w:r>
-      <w:r>
-        <w:rPr>
-          <w:rFonts w:ascii="Times New Roman" w:hAnsi="Times New Roman" w:cs="Times New Roman"/>
-        </w:rPr>
-        <w:t xml:space="preserve"> These tools can alert administrators to unusual activity that could indicate an attempt to install malware.</w:t>
-      </w:r>
-    </w:p>
-    <w:p>
-      <w:pPr>
-        <w:pStyle w:val="ListParagraph"/>
-        <w:numPr>
-          <w:ilvl w:val="0"/>
-          <w:numId w:val="11"/>
-        </w:numPr>
-        <w:spacing w:line="360" w:lineRule="auto"/>
-        <w:rPr>
-          <w:rFonts w:ascii="Times New Roman" w:hAnsi="Times New Roman" w:cs="Times New Roman"/>
-        </w:rPr>
-      </w:pPr>
-      <w:r>
-        <w:rPr>
-          <w:rFonts w:ascii="Times New Roman" w:hAnsi="Times New Roman" w:cs="Times New Roman"/>
-          <w:b/>
-          <w:bCs/>
-        </w:rPr>
-        <w:t>Application whitelisting tools:</w:t>
-      </w:r>
-      <w:r>
-        <w:rPr>
-          <w:rFonts w:ascii="Times New Roman" w:hAnsi="Times New Roman" w:cs="Times New Roman"/>
-        </w:rPr>
-        <w:t xml:space="preserve"> These tools allow only trusted applications to run on systems, which can prevent malware from being installed or executed.</w:t>
-      </w:r>
-    </w:p>
-    <w:p>
-      <w:pPr>
-        <w:pStyle w:val="ListParagraph"/>
-        <w:numPr>
-          <w:ilvl w:val="0"/>
-          <w:numId w:val="11"/>
-        </w:numPr>
-        <w:spacing w:line="360" w:lineRule="auto"/>
-        <w:rPr>
-          <w:rFonts w:ascii="Times New Roman" w:hAnsi="Times New Roman" w:cs="Times New Roman"/>
-        </w:rPr>
-      </w:pPr>
-      <w:r>
-        <w:rPr>
-          <w:rFonts w:ascii="Times New Roman" w:hAnsi="Times New Roman" w:cs="Times New Roman"/>
-          <w:b/>
-          <w:bCs/>
-        </w:rPr>
-        <w:t>Application sandboxing tools:</w:t>
-      </w:r>
-      <w:r>
-        <w:rPr>
-          <w:rFonts w:ascii="Times New Roman" w:hAnsi="Times New Roman" w:cs="Times New Roman"/>
-        </w:rPr>
-        <w:t xml:space="preserve"> These tools run untrusted or unknown applications in a controlled environment, which can help contain the impact of malware if it is able to bypass other security controls.</w:t>
-      </w:r>
-    </w:p>
-    <w:p>
-      <w:pPr>
-        <w:pStyle w:val="ListParagraph"/>
-        <w:numPr>
-          <w:ilvl w:val="0"/>
-          <w:numId w:val="11"/>
-        </w:numPr>
-        <w:spacing w:line="360" w:lineRule="auto"/>
-        <w:rPr>
-          <w:rFonts w:ascii="Times New Roman" w:hAnsi="Times New Roman" w:cs="Times New Roman"/>
-        </w:rPr>
-      </w:pPr>
-      <w:r>
-        <w:rPr>
-          <w:rFonts w:ascii="Times New Roman" w:hAnsi="Times New Roman" w:cs="Times New Roman"/>
-          <w:b/>
-          <w:bCs/>
-        </w:rPr>
-        <w:t>Network segmentation tools:</w:t>
-      </w:r>
-      <w:r>
-        <w:rPr>
-          <w:rFonts w:ascii="Times New Roman" w:hAnsi="Times New Roman" w:cs="Times New Roman"/>
-        </w:rPr>
-        <w:t xml:space="preserve"> These tools can help prevent malware from spreading to other systems.</w:t>
-      </w:r>
-    </w:p>
-    <w:p>
-      <w:pPr>
-        <w:spacing w:line="360" w:lineRule="auto"/>
-        <w:rPr>
-          <w:rFonts w:ascii="Times New Roman" w:hAnsi="Times New Roman" w:cs="Times New Roman"/>
-        </w:rPr>
-      </w:pPr>
-    </w:p>
-    <w:p>
-      <w:pPr>
-        <w:spacing w:line="360" w:lineRule="auto"/>
-        <w:rPr>
-          <w:rFonts w:ascii="Times New Roman" w:hAnsi="Times New Roman" w:cs="Times New Roman"/>
-          <w:b/>
-          <w:bCs/>
-        </w:rPr>
-      </w:pPr>
-      <w:r>
-        <w:rPr>
-          <w:rFonts w:ascii="Times New Roman" w:hAnsi="Times New Roman" w:cs="Times New Roman"/>
-          <w:b/>
-          <w:bCs/>
-        </w:rPr>
-        <w:t>Command and Control (C2) phase:</w:t>
-      </w:r>
-    </w:p>
-    <w:p>
-      <w:pPr>
-        <w:pStyle w:val="ListParagraph"/>
-        <w:numPr>
-          <w:ilvl w:val="0"/>
-          <w:numId w:val="12"/>
-        </w:numPr>
-        <w:spacing w:line="360" w:lineRule="auto"/>
-        <w:rPr>
-          <w:rFonts w:ascii="Times New Roman" w:hAnsi="Times New Roman" w:cs="Times New Roman"/>
-        </w:rPr>
-      </w:pPr>
-      <w:r>
-        <w:rPr>
-          <w:rFonts w:ascii="Times New Roman" w:hAnsi="Times New Roman" w:cs="Times New Roman"/>
-          <w:b/>
-          <w:bCs/>
-        </w:rPr>
-        <w:t>Network monitoring tools:</w:t>
-      </w:r>
-      <w:r>
-        <w:rPr>
-          <w:rFonts w:ascii="Times New Roman" w:hAnsi="Times New Roman" w:cs="Times New Roman"/>
-        </w:rPr>
-        <w:t xml:space="preserve"> These tools can help detect C2 traffic, such as outbound connections to known C2 servers or unusual traffic patterns.</w:t>
-      </w:r>
-    </w:p>
-    <w:p>
-      <w:pPr>
-        <w:pStyle w:val="ListParagraph"/>
-        <w:numPr>
-          <w:ilvl w:val="0"/>
-          <w:numId w:val="12"/>
-        </w:numPr>
-        <w:spacing w:line="360" w:lineRule="auto"/>
-        <w:rPr>
-          <w:rFonts w:ascii="Times New Roman" w:hAnsi="Times New Roman" w:cs="Times New Roman"/>
-        </w:rPr>
-      </w:pPr>
-      <w:r>
-        <w:rPr>
-          <w:rFonts w:ascii="Times New Roman" w:hAnsi="Times New Roman" w:cs="Times New Roman"/>
-          <w:b/>
-          <w:bCs/>
-        </w:rPr>
-        <w:t>Threat intelligence platforms:</w:t>
-      </w:r>
-      <w:r>
-        <w:rPr>
-          <w:rFonts w:ascii="Times New Roman" w:hAnsi="Times New Roman" w:cs="Times New Roman"/>
-        </w:rPr>
-        <w:t xml:space="preserve"> These platforms provide information about known C2 servers and tactics used by attackers.</w:t>
-      </w:r>
-    </w:p>
-    <w:p>
-      <w:pPr>
-        <w:pStyle w:val="ListParagraph"/>
-        <w:numPr>
-          <w:ilvl w:val="0"/>
-          <w:numId w:val="12"/>
-        </w:numPr>
-        <w:spacing w:line="360" w:lineRule="auto"/>
-        <w:rPr>
-          <w:rFonts w:ascii="Times New Roman" w:hAnsi="Times New Roman" w:cs="Times New Roman"/>
-        </w:rPr>
-      </w:pPr>
-      <w:r>
-        <w:rPr>
-          <w:rFonts w:ascii="Times New Roman" w:hAnsi="Times New Roman" w:cs="Times New Roman"/>
-          <w:b/>
-          <w:bCs/>
-        </w:rPr>
-        <w:t>Firewall systems:</w:t>
-      </w:r>
-      <w:r>
-        <w:rPr>
-          <w:rFonts w:ascii="Times New Roman" w:hAnsi="Times New Roman" w:cs="Times New Roman"/>
-        </w:rPr>
-        <w:t xml:space="preserve"> These systems can block access to known C2 servers.</w:t>
-      </w:r>
-    </w:p>
-    <w:p>
-      <w:pPr>
-        <w:pStyle w:val="ListParagraph"/>
-        <w:numPr>
-          <w:ilvl w:val="0"/>
-          <w:numId w:val="12"/>
-        </w:numPr>
-        <w:spacing w:line="360" w:lineRule="auto"/>
-        <w:rPr>
-          <w:rFonts w:ascii="Times New Roman" w:hAnsi="Times New Roman" w:cs="Times New Roman"/>
-        </w:rPr>
-      </w:pPr>
-      <w:r>
-        <w:rPr>
-          <w:rFonts w:ascii="Times New Roman" w:hAnsi="Times New Roman" w:cs="Times New Roman"/>
-          <w:b/>
-          <w:bCs/>
-        </w:rPr>
-        <w:t>Network deception tools:</w:t>
-      </w:r>
-      <w:r>
-        <w:rPr>
-          <w:rFonts w:ascii="Times New Roman" w:hAnsi="Times New Roman" w:cs="Times New Roman"/>
-        </w:rPr>
-        <w:t xml:space="preserve"> These tools can mislead attackers and make it more difficult for them to maintain control of compromised systems.</w:t>
-      </w:r>
-    </w:p>
-    <w:p>
-      <w:pPr>
-        <w:spacing w:line="360" w:lineRule="auto"/>
-        <w:rPr>
-          <w:rFonts w:ascii="Times New Roman" w:hAnsi="Times New Roman" w:cs="Times New Roman"/>
-        </w:rPr>
-      </w:pPr>
-    </w:p>
-    <w:p>
-      <w:pPr>
-        <w:spacing w:line="360" w:lineRule="auto"/>
-        <w:rPr>
-          <w:rFonts w:ascii="Times New Roman" w:hAnsi="Times New Roman" w:cs="Times New Roman"/>
-          <w:b/>
-          <w:bCs/>
-        </w:rPr>
-      </w:pPr>
-      <w:r>
-        <w:rPr>
-          <w:rFonts w:ascii="Times New Roman" w:hAnsi="Times New Roman" w:cs="Times New Roman"/>
-          <w:b/>
-          <w:bCs/>
-        </w:rPr>
-        <w:t>Actions on Objectives phase:</w:t>
-      </w:r>
-    </w:p>
-    <w:p>
-      <w:pPr>
-        <w:pStyle w:val="ListParagraph"/>
-        <w:numPr>
-          <w:ilvl w:val="0"/>
-          <w:numId w:val="13"/>
-        </w:numPr>
-        <w:spacing w:line="360" w:lineRule="auto"/>
-        <w:rPr>
-          <w:rFonts w:ascii="Times New Roman" w:hAnsi="Times New Roman" w:cs="Times New Roman"/>
-        </w:rPr>
-      </w:pPr>
-      <w:r>
-        <w:rPr>
-          <w:rFonts w:ascii="Times New Roman" w:hAnsi="Times New Roman" w:cs="Times New Roman"/>
-          <w:b/>
-          <w:bCs/>
-        </w:rPr>
-        <w:t>Data backup tools:</w:t>
-      </w:r>
-      <w:r>
-        <w:rPr>
-          <w:rFonts w:ascii="Times New Roman" w:hAnsi="Times New Roman" w:cs="Times New Roman"/>
-        </w:rPr>
-        <w:t xml:space="preserve"> These tools enable the restoration of affected systems and data.</w:t>
-      </w:r>
-    </w:p>
-    <w:p>
-      <w:pPr>
-        <w:pStyle w:val="ListParagraph"/>
-        <w:numPr>
-          <w:ilvl w:val="0"/>
-          <w:numId w:val="13"/>
-        </w:numPr>
-        <w:spacing w:line="360" w:lineRule="auto"/>
-        <w:rPr>
-          <w:rFonts w:ascii="Times New Roman" w:hAnsi="Times New Roman" w:cs="Times New Roman"/>
-        </w:rPr>
-      </w:pPr>
-      <w:r>
-        <w:rPr>
-          <w:rFonts w:ascii="Times New Roman" w:hAnsi="Times New Roman" w:cs="Times New Roman"/>
-          <w:b/>
-          <w:bCs/>
-        </w:rPr>
-        <w:t>Data loss prevention (DLP) systems:</w:t>
-      </w:r>
-      <w:r>
-        <w:rPr>
-          <w:rFonts w:ascii="Times New Roman" w:hAnsi="Times New Roman" w:cs="Times New Roman"/>
-        </w:rPr>
-        <w:t xml:space="preserve"> These systems detect and prevent the exfiltration of sensitive data.</w:t>
-      </w:r>
-    </w:p>
-    <w:p>
-      <w:pPr>
-        <w:pStyle w:val="ListParagraph"/>
-        <w:numPr>
-          <w:ilvl w:val="0"/>
-          <w:numId w:val="13"/>
-        </w:numPr>
-        <w:spacing w:line="360" w:lineRule="auto"/>
-        <w:rPr>
-          <w:rFonts w:ascii="Times New Roman" w:hAnsi="Times New Roman" w:cs="Times New Roman"/>
-        </w:rPr>
-      </w:pPr>
-      <w:r>
-        <w:rPr>
-          <w:rFonts w:ascii="Times New Roman" w:hAnsi="Times New Roman" w:cs="Times New Roman"/>
-          <w:b/>
-          <w:bCs/>
-        </w:rPr>
-        <w:t>Access control systems:</w:t>
-      </w:r>
-      <w:r>
-        <w:rPr>
-          <w:rFonts w:ascii="Times New Roman" w:hAnsi="Times New Roman" w:cs="Times New Roman"/>
-        </w:rPr>
-        <w:t xml:space="preserve"> These systems limit the ability of unauthorized users to access and modify critical systems and data.</w:t>
-      </w:r>
-    </w:p>
-    <w:p>
-      <w:pPr>
-        <w:pStyle w:val="ListParagraph"/>
-        <w:numPr>
-          <w:ilvl w:val="0"/>
-          <w:numId w:val="13"/>
-        </w:numPr>
-        <w:spacing w:line="360" w:lineRule="auto"/>
-        <w:rPr>
-          <w:rFonts w:ascii="Times New Roman" w:hAnsi="Times New Roman" w:cs="Times New Roman"/>
-        </w:rPr>
-      </w:pPr>
-      <w:r>
-        <w:rPr>
-          <w:rFonts w:ascii="Times New Roman" w:hAnsi="Times New Roman" w:cs="Times New Roman"/>
-          <w:b/>
-          <w:bCs/>
-        </w:rPr>
-        <w:t>Network segmentation tools:</w:t>
-      </w:r>
-      <w:r>
-        <w:rPr>
-          <w:rFonts w:ascii="Times New Roman" w:hAnsi="Times New Roman" w:cs="Times New Roman"/>
-        </w:rPr>
-        <w:t xml:space="preserve"> These tools limit the ability of attackers to move laterally within a network and access sensitive systems and data.</w:t>
-      </w:r>
-    </w:p>
-    <w:p>
-      <w:pPr>
-        <w:pStyle w:val="ListParagraph"/>
-        <w:numPr>
-          <w:ilvl w:val="0"/>
-          <w:numId w:val="13"/>
-        </w:numPr>
-        <w:spacing w:line="360" w:lineRule="auto"/>
-        <w:rPr>
-          <w:rFonts w:ascii="Times New Roman" w:hAnsi="Times New Roman" w:cs="Times New Roman"/>
-        </w:rPr>
-      </w:pPr>
-      <w:r>
-        <w:rPr>
-          <w:rFonts w:ascii="Times New Roman" w:hAnsi="Times New Roman" w:cs="Times New Roman"/>
-          <w:b/>
-          <w:bCs/>
-        </w:rPr>
-        <w:lastRenderedPageBreak/>
-        <w:t>Threat intelligence platforms:</w:t>
-      </w:r>
-      <w:r>
-        <w:rPr>
-          <w:rFonts w:ascii="Times New Roman" w:hAnsi="Times New Roman" w:cs="Times New Roman"/>
-        </w:rPr>
-        <w:t xml:space="preserve"> These platforms provide information about the tactics, techniques, and procedures (TTPs) used by attackers and can help develop appropriate countermeasures.</w:t>
-      </w:r>
-    </w:p>
-    <w:p>
-      <w:pPr>
-        <w:pStyle w:val="ListParagraph"/>
-        <w:spacing w:line="360" w:lineRule="auto"/>
-        <w:rPr>
-          <w:rFonts w:ascii="Times New Roman" w:hAnsi="Times New Roman" w:cs="Times New Roman"/>
-        </w:rPr>
-      </w:pPr>
-    </w:p>
-    <w:p>
-      <w:pPr>
-        <w:spacing w:line="360" w:lineRule="auto"/>
-        <w:rPr>
-          <w:rFonts w:ascii="Times New Roman" w:hAnsi="Times New Roman" w:cs="Times New Roman"/>
-        </w:rPr>
-      </w:pPr>
-    </w:p>
-    <w:p>
-      <w:pPr>
-        <w:spacing w:line="360" w:lineRule="auto"/>
-        <w:rPr>
-          <w:rFonts w:ascii="Times New Roman" w:hAnsi="Times New Roman" w:cs="Times New Roman"/>
-          <w:sz w:val="28"/>
-          <w:szCs w:val="28"/>
-        </w:rPr>
-      </w:pPr>
-    </w:p>
-    <w:p>
-      <w:pPr>
-        <w:spacing w:line="360" w:lineRule="auto"/>
-        <w:rPr>
-          <w:rFonts w:ascii="Times New Roman" w:hAnsi="Times New Roman" w:cs="Times New Roman"/>
-        </w:rPr>
-      </w:pPr>
-    </w:p>
-    <w:p>
-      <w:pPr>
-        <w:rPr>
-          <w:rFonts w:ascii="Times New Roman" w:hAnsi="Times New Roman" w:cs="Times New Roman"/>
-          <w:b/>
-          <w:bCs/>
-        </w:rPr>
-      </w:pPr>
+      </w:pPr>
+    </w:p>
+    <w:p>
+      <w:pPr>
+        <w:spacing w:line="360" w:lineRule="auto"/>
+        <w:rPr>
+          <w:rFonts w:ascii="Times New Roman" w:hAnsi="Times New Roman" w:cs="Times New Roman"/>
+        </w:rPr>
+      </w:pPr>
+    </w:p>
+    <w:p>
+      <w:pPr>
+        <w:jc w:val="right"/>
+        <w:rPr>
+          <w:rFonts w:ascii="Times New Roman" w:hAnsi="Times New Roman" w:cs="Times New Roman"/>
+          <w:b/>
+          <w:bCs/>
+        </w:rPr>
+      </w:pPr>
+      <w:r>
+        <w:rPr>
+          <w:rFonts w:ascii="Times New Roman" w:hAnsi="Times New Roman" w:cs="Times New Roman"/>
+          <w:b/>
+          <w:bCs/>
+        </w:rPr>
+        <w:t>17330118 -Mustafa Guner</w:t>
+      </w:r>
     </w:p>
     <w:sectPr>
       <w:pgSz w:w="12240" w:h="15840"/>

</xml_diff>

<commit_message>
create a reflection on week 3-4 topic cyber kill chain regarding the solar winds attack. Also add this reflection into read me file as well.
</commit_message>
<xml_diff>
--- a/Week 3-4/CyberKillChain.docx
+++ b/Week 3-4/CyberKillChain.docx
@@ -2344,6 +2344,153 @@
           <w:rFonts w:ascii="Times New Roman" w:hAnsi="Times New Roman" w:cs="Times New Roman"/>
         </w:rPr>
       </w:pPr>
+    </w:p>
+    <w:p>
+      <w:pPr>
+        <w:pStyle w:val="ListParagraph"/>
+        <w:spacing w:line="360" w:lineRule="auto"/>
+        <w:rPr>
+          <w:rFonts w:ascii="Times New Roman" w:hAnsi="Times New Roman" w:cs="Times New Roman"/>
+        </w:rPr>
+      </w:pPr>
+    </w:p>
+    <w:p>
+      <w:pPr>
+        <w:pStyle w:val="ListParagraph"/>
+        <w:spacing w:line="360" w:lineRule="auto"/>
+        <w:rPr>
+          <w:rFonts w:ascii="Times New Roman" w:hAnsi="Times New Roman" w:cs="Times New Roman"/>
+          <w:b/>
+          <w:bCs/>
+        </w:rPr>
+      </w:pPr>
+      <w:r>
+        <w:rPr>
+          <w:rFonts w:ascii="Times New Roman" w:hAnsi="Times New Roman" w:cs="Times New Roman"/>
+          <w:b/>
+          <w:bCs/>
+        </w:rPr>
+        <w:t>My Summarized r</w:t>
+      </w:r>
+      <w:r>
+        <w:rPr>
+          <w:rFonts w:ascii="Times New Roman" w:hAnsi="Times New Roman" w:cs="Times New Roman"/>
+          <w:b/>
+          <w:bCs/>
+        </w:rPr>
+        <w:t>eflection about Solar Winds hack from the blog post:</w:t>
+      </w:r>
+    </w:p>
+    <w:p>
+      <w:pPr>
+        <w:pStyle w:val="ListParagraph"/>
+        <w:spacing w:line="360" w:lineRule="auto"/>
+        <w:rPr>
+          <w:rFonts w:ascii="Times New Roman" w:hAnsi="Times New Roman" w:cs="Times New Roman"/>
+        </w:rPr>
+      </w:pPr>
+      <w:r>
+        <w:rPr>
+          <w:rFonts w:ascii="Times New Roman" w:hAnsi="Times New Roman" w:cs="Times New Roman"/>
+        </w:rPr>
+        <w:t>The SolarWinds hack was a worst nightmare for many organizations, as it allowed cybercriminals to gain access to sensitive information on a massive scale. The hack, which was discovered in December 2020, affected hundreds of government agencies and private businesses around the world.</w:t>
+      </w:r>
+    </w:p>
+    <w:p>
+      <w:pPr>
+        <w:pStyle w:val="ListParagraph"/>
+        <w:spacing w:line="360" w:lineRule="auto"/>
+        <w:rPr>
+          <w:rFonts w:ascii="Times New Roman" w:hAnsi="Times New Roman" w:cs="Times New Roman"/>
+        </w:rPr>
+      </w:pPr>
+    </w:p>
+    <w:p>
+      <w:pPr>
+        <w:pStyle w:val="ListParagraph"/>
+        <w:spacing w:line="360" w:lineRule="auto"/>
+        <w:rPr>
+          <w:rFonts w:ascii="Times New Roman" w:hAnsi="Times New Roman" w:cs="Times New Roman"/>
+        </w:rPr>
+      </w:pPr>
+      <w:r>
+        <w:rPr>
+          <w:rFonts w:ascii="Times New Roman" w:hAnsi="Times New Roman" w:cs="Times New Roman"/>
+        </w:rPr>
+        <w:t>One of the most alarming aspects of the SolarWinds hack was the level of sophistication involved. The hackers used a sophisticated supply chain attack to insert malicious code into software updates that were distributed to SolarWinds customers. This allowed them to gain access to the networks of the organizations that installed the updates, giving them the ability to steal sensitive data and potentially even disrupt operations.</w:t>
+      </w:r>
+    </w:p>
+    <w:p>
+      <w:pPr>
+        <w:pStyle w:val="ListParagraph"/>
+        <w:spacing w:line="360" w:lineRule="auto"/>
+        <w:rPr>
+          <w:rFonts w:ascii="Times New Roman" w:hAnsi="Times New Roman" w:cs="Times New Roman"/>
+        </w:rPr>
+      </w:pPr>
+    </w:p>
+    <w:p>
+      <w:pPr>
+        <w:pStyle w:val="ListParagraph"/>
+        <w:spacing w:line="360" w:lineRule="auto"/>
+        <w:rPr>
+          <w:rFonts w:ascii="Times New Roman" w:hAnsi="Times New Roman" w:cs="Times New Roman"/>
+        </w:rPr>
+      </w:pPr>
+      <w:r>
+        <w:rPr>
+          <w:rFonts w:ascii="Times New Roman" w:hAnsi="Times New Roman" w:cs="Times New Roman"/>
+        </w:rPr>
+        <w:t>The fact that the hack went undetected for so long was also a major concern. It is believed that the hackers had been active for months before the breach was discovered, giving them ample time to steal data and plant malware on the affected systems.</w:t>
+      </w:r>
+    </w:p>
+    <w:p>
+      <w:pPr>
+        <w:pStyle w:val="ListParagraph"/>
+        <w:spacing w:line="360" w:lineRule="auto"/>
+        <w:rPr>
+          <w:rFonts w:ascii="Times New Roman" w:hAnsi="Times New Roman" w:cs="Times New Roman"/>
+        </w:rPr>
+      </w:pPr>
+    </w:p>
+    <w:p>
+      <w:pPr>
+        <w:pStyle w:val="ListParagraph"/>
+        <w:spacing w:line="360" w:lineRule="auto"/>
+        <w:rPr>
+          <w:rFonts w:ascii="Times New Roman" w:hAnsi="Times New Roman" w:cs="Times New Roman"/>
+        </w:rPr>
+      </w:pPr>
+      <w:r>
+        <w:rPr>
+          <w:rFonts w:ascii="Times New Roman" w:hAnsi="Times New Roman" w:cs="Times New Roman"/>
+        </w:rPr>
+        <w:t>The SolarWinds hack serves as a reminder of the importance of cybersecurity in today's digital age. It is crucial for organizations to take steps to protect their systems and data, including implementing strong passwords, regularly updating software and systems, and training employees on how to recognize and report potential threats.</w:t>
+      </w:r>
+    </w:p>
+    <w:p>
+      <w:pPr>
+        <w:pStyle w:val="ListParagraph"/>
+        <w:spacing w:line="360" w:lineRule="auto"/>
+        <w:rPr>
+          <w:rFonts w:ascii="Times New Roman" w:hAnsi="Times New Roman" w:cs="Times New Roman"/>
+        </w:rPr>
+      </w:pPr>
+    </w:p>
+    <w:p>
+      <w:pPr>
+        <w:pStyle w:val="ListParagraph"/>
+        <w:spacing w:line="360" w:lineRule="auto"/>
+        <w:rPr>
+          <w:rFonts w:ascii="Times New Roman" w:hAnsi="Times New Roman" w:cs="Times New Roman"/>
+        </w:rPr>
+      </w:pPr>
+      <w:r>
+        <w:rPr>
+          <w:rFonts w:ascii="Times New Roman" w:hAnsi="Times New Roman" w:cs="Times New Roman"/>
+        </w:rPr>
+        <w:t>Overall, the SolarWinds hack was a worst nightmare for those affected by it, highlighting the need for increased vigilance and proactive measures to protect against cyberattacks.</w:t>
+      </w:r>
     </w:p>
     <w:p>
       <w:pPr>

</xml_diff>